<commit_message>
distcc_exec no longer works
</commit_message>
<xml_diff>
--- a/labs/metasploit/docs/metasploit.docx
+++ b/labs/metasploit/docs/metasploit.docx
@@ -37,7 +37,7 @@
                 <wp:positionV relativeFrom="paragraph">
                   <wp:posOffset>127000</wp:posOffset>
                 </wp:positionV>
-                <wp:extent cx="5564505" cy="525145"/>
+                <wp:extent cx="5565775" cy="525145"/>
                 <wp:effectExtent l="0" t="0" r="0" b="0"/>
                 <wp:wrapNone/>
                 <wp:docPr id="1" name="Shape1"/>
@@ -48,7 +48,7 @@
                       <wps:spPr>
                         <a:xfrm>
                           <a:off x="0" y="0"/>
-                          <a:ext cx="5563800" cy="524520"/>
+                          <a:ext cx="5565240" cy="524520"/>
                         </a:xfrm>
                         <a:prstGeom prst="rect">
                           <a:avLst/>
@@ -96,7 +96,7 @@
           </mc:Choice>
           <mc:Fallback>
             <w:pict>
-              <v:rect id="shape_0" ID="Shape1" stroked="t" style="position:absolute;margin-left:17.55pt;margin-top:10pt;width:438.05pt;height:41.25pt">
+              <v:rect id="shape_0" ID="Shape1" stroked="t" style="position:absolute;margin-left:17.55pt;margin-top:10pt;width:438.15pt;height:41.25pt">
                 <w10:wrap type="square"/>
                 <v:fill o:detectmouseclick="t" on="false"/>
                 <v:stroke color="black" joinstyle="round" endcap="flat"/>
@@ -930,6 +930,37 @@
       </w:pPr>
       <w:r>
         <w:rPr/>
+        <w:t xml:space="preserve">    </w:t>
+      </w:r>
+      <w:r>
+        <w:rPr/>
+        <w:t xml:space="preserve">NOTE: The distccd exploit no longer works on many systems.  </w:t>
+      </w:r>
+      <w:r>
+        <w:rPr/>
+        <w:t xml:space="preserve">(This is the nature of canned exploit scripts, and highlights the need to fully understand the vulnerabilities of the target.) </w:t>
+      </w:r>
+      <w:r>
+        <w:rPr/>
+        <w:t xml:space="preserve"> If it fails, go on to the next task.</w:t>
+      </w:r>
+    </w:p>
+    <w:p>
+      <w:pPr>
+        <w:pStyle w:val="Normal"/>
+        <w:rPr/>
+      </w:pPr>
+      <w:r>
+        <w:rPr/>
+      </w:r>
+    </w:p>
+    <w:p>
+      <w:pPr>
+        <w:pStyle w:val="Normal"/>
+        <w:rPr/>
+      </w:pPr>
+      <w:r>
+        <w:rPr/>
         <w:t xml:space="preserve">     </w:t>
       </w:r>
       <w:r>
@@ -2255,7 +2286,7 @@
       <w:pgNumType w:fmt="decimal"/>
       <w:formProt w:val="false"/>
       <w:textDirection w:val="lrTb"/>
-      <w:docGrid w:type="default" w:linePitch="240" w:charSpace="4294961151"/>
+      <w:docGrid w:type="default" w:linePitch="240" w:charSpace="0"/>
     </w:sectPr>
   </w:body>
 </w:document>
@@ -2287,15 +2318,19 @@
       <w:fldChar w:fldCharType="begin"/>
     </w:r>
     <w:r>
+      <w:rPr/>
       <w:instrText> PAGE </w:instrText>
     </w:r>
     <w:r>
+      <w:rPr/>
       <w:fldChar w:fldCharType="separate"/>
     </w:r>
     <w:r>
+      <w:rPr/>
       <w:t>4</w:t>
     </w:r>
     <w:r>
+      <w:rPr/>
       <w:fldChar w:fldCharType="end"/>
     </w:r>
   </w:p>
@@ -2338,6 +2373,7 @@
     <w:rPr>
       <w:rFonts w:ascii="Liberation Serif" w:hAnsi="Liberation Serif" w:eastAsia="Noto Sans CJK SC Regular" w:cs="FreeSans"/>
       <w:color w:val="00000A"/>
+      <w:kern w:val="0"/>
       <w:sz w:val="24"/>
       <w:szCs w:val="24"/>
       <w:lang w:val="en-US" w:eastAsia="zh-CN" w:bidi="hi-IN"/>
@@ -2349,7 +2385,7 @@
     <w:next w:val="TextBody"/>
     <w:qFormat/>
     <w:pPr>
-      <w:keepNext/>
+      <w:keepNext w:val="true"/>
       <w:spacing w:before="240" w:after="120"/>
     </w:pPr>
     <w:rPr>

</xml_diff>

<commit_message>
do not use database; use no_gw to disable default gw
</commit_message>
<xml_diff>
--- a/labs/metasploit/docs/metasploit.docx
+++ b/labs/metasploit/docs/metasploit.docx
@@ -37,7 +37,7 @@
                 <wp:positionV relativeFrom="paragraph">
                   <wp:posOffset>127000</wp:posOffset>
                 </wp:positionV>
-                <wp:extent cx="5565775" cy="525145"/>
+                <wp:extent cx="5566410" cy="525145"/>
                 <wp:effectExtent l="0" t="0" r="0" b="0"/>
                 <wp:wrapNone/>
                 <wp:docPr id="1" name="Shape1"/>
@@ -48,7 +48,7 @@
                       <wps:spPr>
                         <a:xfrm>
                           <a:off x="0" y="0"/>
-                          <a:ext cx="5565240" cy="524520"/>
+                          <a:ext cx="5565600" cy="524520"/>
                         </a:xfrm>
                         <a:prstGeom prst="rect">
                           <a:avLst/>
@@ -71,7 +71,7 @@
                           <w:p>
                             <w:pPr>
                               <w:pStyle w:val="FrameContents"/>
-                              <w:overflowPunct w:val="false"/>
+                              <w:overflowPunct w:val="true"/>
                               <w:rPr/>
                             </w:pPr>
                             <w:r>
@@ -96,7 +96,7 @@
           </mc:Choice>
           <mc:Fallback>
             <w:pict>
-              <v:rect id="shape_0" ID="Shape1" stroked="t" style="position:absolute;margin-left:17.55pt;margin-top:10pt;width:438.15pt;height:41.25pt">
+              <v:rect id="shape_0" ID="Shape1" stroked="t" style="position:absolute;margin-left:17.55pt;margin-top:10pt;width:438.2pt;height:41.25pt">
                 <w10:wrap type="square"/>
                 <v:fill o:detectmouseclick="t" on="false"/>
                 <v:stroke color="black" joinstyle="round" endcap="flat"/>
@@ -105,7 +105,7 @@
                     <w:p>
                       <w:pPr>
                         <w:pStyle w:val="FrameContents"/>
-                        <w:overflowPunct w:val="false"/>
+                        <w:overflowPunct w:val="true"/>
                         <w:rPr/>
                       </w:pPr>
                       <w:r>
@@ -826,49 +826,6 @@
       </w:pPr>
       <w:r>
         <w:rPr/>
-        <w:t xml:space="preserve">     </w:t>
-      </w:r>
-      <w:r>
-        <w:rPr/>
-        <w:t>Initialize/connect to postgres database (done only once)</w:t>
-      </w:r>
-    </w:p>
-    <w:p>
-      <w:pPr>
-        <w:pStyle w:val="Normal"/>
-        <w:rPr/>
-      </w:pPr>
-      <w:r>
-        <w:rPr/>
-      </w:r>
-    </w:p>
-    <w:p>
-      <w:pPr>
-        <w:pStyle w:val="Normal"/>
-        <w:rPr/>
-      </w:pPr>
-      <w:r>
-        <w:rPr/>
-        <w:t xml:space="preserve">     </w:t>
-      </w:r>
-      <w:r>
-        <w:rPr/>
-        <w:tab/>
-      </w:r>
-      <w:r>
-        <w:rPr>
-          <w:rFonts w:ascii="Tlwg Typist" w:hAnsi="Tlwg Typist"/>
-        </w:rPr>
-        <w:t>sudo msfdb init</w:t>
-      </w:r>
-    </w:p>
-    <w:p>
-      <w:pPr>
-        <w:pStyle w:val="Normal"/>
-        <w:rPr/>
-      </w:pPr>
-      <w:r>
-        <w:rPr/>
       </w:r>
     </w:p>
     <w:p>
@@ -930,19 +887,11 @@
       </w:pPr>
       <w:r>
         <w:rPr/>
-        <w:t xml:space="preserve">    </w:t>
-      </w:r>
-      <w:r>
-        <w:rPr/>
-        <w:t xml:space="preserve">NOTE: The distccd exploit no longer works on many systems.  </w:t>
-      </w:r>
-      <w:r>
-        <w:rPr/>
-        <w:t xml:space="preserve">(This is the nature of canned exploit scripts, and highlights the need to fully understand the vulnerabilities of the target.) </w:t>
-      </w:r>
-      <w:r>
-        <w:rPr/>
-        <w:t xml:space="preserve"> If it fails, go on to the next task.</w:t>
+        <w:t xml:space="preserve">   </w:t>
+      </w:r>
+      <w:r>
+        <w:rPr/>
+        <w:t>Note you will see a warning about a missing database, you can ignore that.</w:t>
       </w:r>
     </w:p>
     <w:p>
@@ -2366,7 +2315,7 @@
     <w:qFormat/>
     <w:pPr>
       <w:widowControl/>
-      <w:overflowPunct w:val="false"/>
+      <w:overflowPunct w:val="true"/>
       <w:bidi w:val="0"/>
       <w:jc w:val="left"/>
     </w:pPr>

</xml_diff>

<commit_message>
fix typo, thanks nathanmuccino
</commit_message>
<xml_diff>
--- a/labs/metasploit/docs/metasploit.docx
+++ b/labs/metasploit/docs/metasploit.docx
@@ -37,7 +37,7 @@
                 <wp:positionV relativeFrom="paragraph">
                   <wp:posOffset>127000</wp:posOffset>
                 </wp:positionV>
-                <wp:extent cx="5566410" cy="525145"/>
+                <wp:extent cx="5567045" cy="525145"/>
                 <wp:effectExtent l="0" t="0" r="0" b="0"/>
                 <wp:wrapNone/>
                 <wp:docPr id="1" name="Shape1"/>
@@ -48,7 +48,7 @@
                       <wps:spPr>
                         <a:xfrm>
                           <a:off x="0" y="0"/>
-                          <a:ext cx="5565600" cy="524520"/>
+                          <a:ext cx="5566320" cy="524520"/>
                         </a:xfrm>
                         <a:prstGeom prst="rect">
                           <a:avLst/>
@@ -71,7 +71,7 @@
                           <w:p>
                             <w:pPr>
                               <w:pStyle w:val="FrameContents"/>
-                              <w:overflowPunct w:val="true"/>
+                              <w:overflowPunct w:val="false"/>
                               <w:rPr/>
                             </w:pPr>
                             <w:r>
@@ -96,7 +96,7 @@
           </mc:Choice>
           <mc:Fallback>
             <w:pict>
-              <v:rect id="shape_0" ID="Shape1" stroked="t" style="position:absolute;margin-left:17.55pt;margin-top:10pt;width:438.2pt;height:41.25pt">
+              <v:rect id="shape_0" ID="Shape1" stroked="t" style="position:absolute;margin-left:17.55pt;margin-top:10pt;width:438.25pt;height:41.25pt">
                 <w10:wrap type="square"/>
                 <v:fill o:detectmouseclick="t" on="false"/>
                 <v:stroke color="black" joinstyle="round" endcap="flat"/>
@@ -105,7 +105,7 @@
                     <w:p>
                       <w:pPr>
                         <w:pStyle w:val="FrameContents"/>
-                        <w:overflowPunct w:val="true"/>
+                        <w:overflowPunct w:val="false"/>
                         <w:rPr/>
                       </w:pPr>
                       <w:r>
@@ -1388,7 +1388,7 @@
         <w:rPr>
           <w:rFonts w:ascii="Tlwg Typist" w:hAnsi="Tlwg Typist"/>
         </w:rPr>
-        <w:t>search unreal_ircdvsftpd_234</w:t>
+        <w:t>search vsftpd_234</w:t>
       </w:r>
     </w:p>
     <w:p>
@@ -2315,7 +2315,7 @@
     <w:qFormat/>
     <w:pPr>
       <w:widowControl/>
-      <w:overflowPunct w:val="true"/>
+      <w:overflowPunct w:val="false"/>
       <w:bidi w:val="0"/>
       <w:jc w:val="left"/>
     </w:pPr>

</xml_diff>